<commit_message>
added details to psuedocode for event loop, added thread code
</commit_message>
<xml_diff>
--- a/Node JS/advanced/section 1/Section 1.docx
+++ b/Node JS/advanced/section 1/Section 1.docx
@@ -6659,6 +6659,9 @@
       </w:r>
     </w:p>
     <w:p>
+      <w:pPr>
+        <w:pStyle w:val="NoSpacing"/>
+      </w:pPr>
       <w:r>
         <w:t xml:space="preserve">Inside a single thread there is </w:t>
       </w:r>
@@ -6690,20 +6693,1778 @@
       </w:r>
     </w:p>
     <w:p>
+      <w:pPr>
+        <w:pStyle w:val="NoSpacing"/>
+      </w:pPr>
       <w:r>
         <w:t xml:space="preserve">entire body </w:t>
       </w:r>
       <w:r>
         <w:t xml:space="preserve">of code </w:t>
       </w:r>
+      <w:r>
+        <w:t>executes in one 'tick'</w:t>
+      </w:r>
+      <w:r>
+        <w:t xml:space="preserve"> </w:t>
+      </w:r>
+    </w:p>
+    <w:p>
+      <w:pPr>
+        <w:pStyle w:val="NoSpacing"/>
+        <w:rPr>
+          <w:color w:val="FF0000"/>
+        </w:rPr>
+      </w:pPr>
+      <w:r>
+        <w:rPr>
+          <w:color w:val="FF0000"/>
+          <w:highlight w:val="yellow"/>
+        </w:rPr>
+        <w:t>see event_loop_psuedo_code.js for event loop description.</w:t>
+      </w:r>
+    </w:p>
+    <w:p/>
+    <w:p>
+      <w:pPr>
+        <w:rPr>
+          <w:b/>
+          <w:sz w:val="36"/>
+        </w:rPr>
+      </w:pPr>
+      <w:r>
+        <w:rPr>
+          <w:b/>
+          <w:sz w:val="36"/>
+        </w:rPr>
+        <w:t>lecture 9</w:t>
+      </w:r>
+    </w:p>
+    <w:p>
+      <w:r>
+        <w:rPr>
+          <w:noProof/>
+        </w:rPr>
+        <mc:AlternateContent>
+          <mc:Choice Requires="wpc">
+            <w:drawing>
+              <wp:inline distT="0" distB="0" distL="0" distR="0" wp14:anchorId="036C4E6B" wp14:editId="286F342A">
+                <wp:extent cx="3172460" cy="1749287"/>
+                <wp:effectExtent l="0" t="0" r="0" b="0"/>
+                <wp:docPr id="45" name="Canvas 45"/>
+                <wp:cNvGraphicFramePr>
+                  <a:graphicFrameLocks xmlns:a="http://schemas.openxmlformats.org/drawingml/2006/main" noChangeAspect="1"/>
+                </wp:cNvGraphicFramePr>
+                <a:graphic xmlns:a="http://schemas.openxmlformats.org/drawingml/2006/main">
+                  <a:graphicData uri="http://schemas.microsoft.com/office/word/2010/wordprocessingCanvas">
+                    <wpc:wpc>
+                      <wpc:bg/>
+                      <wpc:whole/>
+                      <wps:wsp>
+                        <wps:cNvPr id="48" name="Rectangle 48"/>
+                        <wps:cNvSpPr/>
+                        <wps:spPr>
+                          <a:xfrm>
+                            <a:off x="36000" y="120314"/>
+                            <a:ext cx="3017302" cy="603255"/>
+                          </a:xfrm>
+                          <a:prstGeom prst="rect">
+                            <a:avLst/>
+                          </a:prstGeom>
+                        </wps:spPr>
+                        <wps:style>
+                          <a:lnRef idx="2">
+                            <a:schemeClr val="accent5">
+                              <a:shade val="50000"/>
+                            </a:schemeClr>
+                          </a:lnRef>
+                          <a:fillRef idx="1">
+                            <a:schemeClr val="accent5"/>
+                          </a:fillRef>
+                          <a:effectRef idx="0">
+                            <a:schemeClr val="accent5"/>
+                          </a:effectRef>
+                          <a:fontRef idx="minor">
+                            <a:schemeClr val="lt1"/>
+                          </a:fontRef>
+                        </wps:style>
+                        <wps:bodyPr rot="0" spcFirstLastPara="0" vertOverflow="overflow" horzOverflow="overflow" vert="horz" wrap="square" lIns="91440" tIns="45720" rIns="91440" bIns="45720" numCol="1" spcCol="0" rtlCol="0" fromWordArt="0" anchor="ctr" anchorCtr="0" forceAA="0" compatLnSpc="1">
+                          <a:prstTxWarp prst="textNoShape">
+                            <a:avLst/>
+                          </a:prstTxWarp>
+                          <a:noAutofit/>
+                        </wps:bodyPr>
+                      </wps:wsp>
+                      <wps:wsp>
+                        <wps:cNvPr id="60" name="Rectangle 60"/>
+                        <wps:cNvSpPr/>
+                        <wps:spPr>
+                          <a:xfrm>
+                            <a:off x="36607" y="817137"/>
+                            <a:ext cx="3000791" cy="836735"/>
+                          </a:xfrm>
+                          <a:prstGeom prst="rect">
+                            <a:avLst/>
+                          </a:prstGeom>
+                        </wps:spPr>
+                        <wps:style>
+                          <a:lnRef idx="2">
+                            <a:schemeClr val="accent6">
+                              <a:shade val="50000"/>
+                            </a:schemeClr>
+                          </a:lnRef>
+                          <a:fillRef idx="1">
+                            <a:schemeClr val="accent6"/>
+                          </a:fillRef>
+                          <a:effectRef idx="0">
+                            <a:schemeClr val="accent6"/>
+                          </a:effectRef>
+                          <a:fontRef idx="minor">
+                            <a:schemeClr val="lt1"/>
+                          </a:fontRef>
+                        </wps:style>
+                        <wps:bodyPr rot="0" spcFirstLastPara="0" vert="horz" wrap="square" lIns="91440" tIns="45720" rIns="91440" bIns="45720" numCol="1" spcCol="0" rtlCol="0" fromWordArt="0" anchor="ctr" anchorCtr="0" forceAA="0" compatLnSpc="1">
+                          <a:prstTxWarp prst="textNoShape">
+                            <a:avLst/>
+                          </a:prstTxWarp>
+                          <a:noAutofit/>
+                        </wps:bodyPr>
+                      </wps:wsp>
+                      <wps:wsp>
+                        <wps:cNvPr id="50" name="Rectangle 50"/>
+                        <wps:cNvSpPr/>
+                        <wps:spPr>
+                          <a:xfrm>
+                            <a:off x="155271" y="207771"/>
+                            <a:ext cx="1283916" cy="388578"/>
+                          </a:xfrm>
+                          <a:prstGeom prst="rect">
+                            <a:avLst/>
+                          </a:prstGeom>
+                        </wps:spPr>
+                        <wps:style>
+                          <a:lnRef idx="2">
+                            <a:schemeClr val="accent6"/>
+                          </a:lnRef>
+                          <a:fillRef idx="1">
+                            <a:schemeClr val="lt1"/>
+                          </a:fillRef>
+                          <a:effectRef idx="0">
+                            <a:schemeClr val="accent6"/>
+                          </a:effectRef>
+                          <a:fontRef idx="minor">
+                            <a:schemeClr val="dk1"/>
+                          </a:fontRef>
+                        </wps:style>
+                        <wps:txbx>
+                          <w:txbxContent>
+                            <w:p>
+                              <w:pPr>
+                                <w:jc w:val="center"/>
+                              </w:pPr>
+                              <w:r>
+                                <w:t>Node event loop</w:t>
+                              </w:r>
+                            </w:p>
+                          </w:txbxContent>
+                        </wps:txbx>
+                        <wps:bodyPr rot="0" spcFirstLastPara="0" vertOverflow="overflow" horzOverflow="overflow" vert="horz" wrap="square" lIns="91440" tIns="45720" rIns="91440" bIns="45720" numCol="1" spcCol="0" rtlCol="0" fromWordArt="0" anchor="ctr" anchorCtr="0" forceAA="0" compatLnSpc="1">
+                          <a:prstTxWarp prst="textNoShape">
+                            <a:avLst/>
+                          </a:prstTxWarp>
+                          <a:noAutofit/>
+                        </wps:bodyPr>
+                      </wps:wsp>
+                      <wps:wsp>
+                        <wps:cNvPr id="61" name="Rectangle 61"/>
+                        <wps:cNvSpPr/>
+                        <wps:spPr>
+                          <a:xfrm>
+                            <a:off x="107562" y="907463"/>
+                            <a:ext cx="1498602" cy="650993"/>
+                          </a:xfrm>
+                          <a:prstGeom prst="rect">
+                            <a:avLst/>
+                          </a:prstGeom>
+                        </wps:spPr>
+                        <wps:style>
+                          <a:lnRef idx="2">
+                            <a:schemeClr val="accent6"/>
+                          </a:lnRef>
+                          <a:fillRef idx="1">
+                            <a:schemeClr val="lt1"/>
+                          </a:fillRef>
+                          <a:effectRef idx="0">
+                            <a:schemeClr val="accent6"/>
+                          </a:effectRef>
+                          <a:fontRef idx="minor">
+                            <a:schemeClr val="dk1"/>
+                          </a:fontRef>
+                        </wps:style>
+                        <wps:txbx>
+                          <w:txbxContent>
+                            <w:p>
+                              <w:pPr>
+                                <w:jc w:val="center"/>
+                              </w:pPr>
+                              <w:r>
+                                <w:t>Some of node framework/standard libraries</w:t>
+                              </w:r>
+                            </w:p>
+                          </w:txbxContent>
+                        </wps:txbx>
+                        <wps:bodyPr rot="0" spcFirstLastPara="0" vertOverflow="overflow" horzOverflow="overflow" vert="horz" wrap="square" lIns="91440" tIns="45720" rIns="91440" bIns="45720" numCol="1" spcCol="0" rtlCol="0" fromWordArt="0" anchor="ctr" anchorCtr="0" forceAA="0" compatLnSpc="1">
+                          <a:prstTxWarp prst="textNoShape">
+                            <a:avLst/>
+                          </a:prstTxWarp>
+                          <a:noAutofit/>
+                        </wps:bodyPr>
+                      </wps:wsp>
+                      <wps:wsp>
+                        <wps:cNvPr id="62" name="Rectangle 62"/>
+                        <wps:cNvSpPr/>
+                        <wps:spPr>
+                          <a:xfrm>
+                            <a:off x="1721671" y="215725"/>
+                            <a:ext cx="1196458" cy="380614"/>
+                          </a:xfrm>
+                          <a:prstGeom prst="rect">
+                            <a:avLst/>
+                          </a:prstGeom>
+                        </wps:spPr>
+                        <wps:style>
+                          <a:lnRef idx="2">
+                            <a:schemeClr val="accent6"/>
+                          </a:lnRef>
+                          <a:fillRef idx="1">
+                            <a:schemeClr val="lt1"/>
+                          </a:fillRef>
+                          <a:effectRef idx="0">
+                            <a:schemeClr val="accent6"/>
+                          </a:effectRef>
+                          <a:fontRef idx="minor">
+                            <a:schemeClr val="dk1"/>
+                          </a:fontRef>
+                        </wps:style>
+                        <wps:txbx>
+                          <w:txbxContent>
+                            <w:p>
+                              <w:pPr>
+                                <w:jc w:val="center"/>
+                              </w:pPr>
+                              <w:r>
+                                <w:t>Single threaded</w:t>
+                              </w:r>
+                            </w:p>
+                          </w:txbxContent>
+                        </wps:txbx>
+                        <wps:bodyPr rot="0" spcFirstLastPara="0" vertOverflow="overflow" horzOverflow="overflow" vert="horz" wrap="square" lIns="91440" tIns="45720" rIns="91440" bIns="45720" numCol="1" spcCol="0" rtlCol="0" fromWordArt="0" anchor="ctr" anchorCtr="0" forceAA="0" compatLnSpc="1">
+                          <a:prstTxWarp prst="textNoShape">
+                            <a:avLst/>
+                          </a:prstTxWarp>
+                          <a:noAutofit/>
+                        </wps:bodyPr>
+                      </wps:wsp>
+                      <wps:wsp>
+                        <wps:cNvPr id="63" name="Rectangle 63"/>
+                        <wps:cNvSpPr/>
+                        <wps:spPr>
+                          <a:xfrm>
+                            <a:off x="1822161" y="920500"/>
+                            <a:ext cx="1111871" cy="637956"/>
+                          </a:xfrm>
+                          <a:prstGeom prst="rect">
+                            <a:avLst/>
+                          </a:prstGeom>
+                          <a:ln/>
+                        </wps:spPr>
+                        <wps:style>
+                          <a:lnRef idx="2">
+                            <a:schemeClr val="accent6"/>
+                          </a:lnRef>
+                          <a:fillRef idx="1">
+                            <a:schemeClr val="lt1"/>
+                          </a:fillRef>
+                          <a:effectRef idx="0">
+                            <a:schemeClr val="accent6"/>
+                          </a:effectRef>
+                          <a:fontRef idx="minor">
+                            <a:schemeClr val="dk1"/>
+                          </a:fontRef>
+                        </wps:style>
+                        <wps:txbx>
+                          <w:txbxContent>
+                            <w:p>
+                              <w:pPr>
+                                <w:jc w:val="center"/>
+                              </w:pPr>
+                              <w:proofErr w:type="spellStart"/>
+                              <w:r>
+                                <w:t>Not</w:t>
+                              </w:r>
+                              <w:proofErr w:type="spellEnd"/>
+                              <w:r>
+                                <w:t xml:space="preserve"> single threaded</w:t>
+                              </w:r>
+                            </w:p>
+                          </w:txbxContent>
+                        </wps:txbx>
+                        <wps:bodyPr rot="0" spcFirstLastPara="0" vert="horz" wrap="square" lIns="91440" tIns="45720" rIns="91440" bIns="45720" numCol="1" spcCol="0" rtlCol="0" fromWordArt="0" anchor="ctr" anchorCtr="0" forceAA="0" compatLnSpc="1">
+                          <a:prstTxWarp prst="textNoShape">
+                            <a:avLst/>
+                          </a:prstTxWarp>
+                          <a:noAutofit/>
+                        </wps:bodyPr>
+                      </wps:wsp>
+                      <wps:wsp>
+                        <wps:cNvPr id="64" name="Arrow: Right 64"/>
+                        <wps:cNvSpPr/>
+                        <wps:spPr>
+                          <a:xfrm>
+                            <a:off x="1645921" y="1098277"/>
+                            <a:ext cx="107129" cy="261398"/>
+                          </a:xfrm>
+                          <a:prstGeom prst="rightArrow">
+                            <a:avLst/>
+                          </a:prstGeom>
+                        </wps:spPr>
+                        <wps:style>
+                          <a:lnRef idx="2">
+                            <a:schemeClr val="dk1">
+                              <a:shade val="50000"/>
+                            </a:schemeClr>
+                          </a:lnRef>
+                          <a:fillRef idx="1">
+                            <a:schemeClr val="dk1"/>
+                          </a:fillRef>
+                          <a:effectRef idx="0">
+                            <a:schemeClr val="dk1"/>
+                          </a:effectRef>
+                          <a:fontRef idx="minor">
+                            <a:schemeClr val="lt1"/>
+                          </a:fontRef>
+                        </wps:style>
+                        <wps:bodyPr rot="0" spcFirstLastPara="0" vertOverflow="overflow" horzOverflow="overflow" vert="horz" wrap="square" lIns="91440" tIns="45720" rIns="91440" bIns="45720" numCol="1" spcCol="0" rtlCol="0" fromWordArt="0" anchor="ctr" anchorCtr="0" forceAA="0" compatLnSpc="1">
+                          <a:prstTxWarp prst="textNoShape">
+                            <a:avLst/>
+                          </a:prstTxWarp>
+                          <a:noAutofit/>
+                        </wps:bodyPr>
+                      </wps:wsp>
+                      <wps:wsp>
+                        <wps:cNvPr id="65" name="Arrow: Right 65"/>
+                        <wps:cNvSpPr/>
+                        <wps:spPr>
+                          <a:xfrm>
+                            <a:off x="1504413" y="196947"/>
+                            <a:ext cx="141507" cy="351693"/>
+                          </a:xfrm>
+                          <a:prstGeom prst="rightArrow">
+                            <a:avLst/>
+                          </a:prstGeom>
+                        </wps:spPr>
+                        <wps:style>
+                          <a:lnRef idx="2">
+                            <a:schemeClr val="dk1">
+                              <a:shade val="50000"/>
+                            </a:schemeClr>
+                          </a:lnRef>
+                          <a:fillRef idx="1">
+                            <a:schemeClr val="dk1"/>
+                          </a:fillRef>
+                          <a:effectRef idx="0">
+                            <a:schemeClr val="dk1"/>
+                          </a:effectRef>
+                          <a:fontRef idx="minor">
+                            <a:schemeClr val="lt1"/>
+                          </a:fontRef>
+                        </wps:style>
+                        <wps:bodyPr rot="0" spcFirstLastPara="0" vert="horz" wrap="square" lIns="91440" tIns="45720" rIns="91440" bIns="45720" numCol="1" spcCol="0" rtlCol="0" fromWordArt="0" anchor="ctr" anchorCtr="0" forceAA="0" compatLnSpc="1">
+                          <a:prstTxWarp prst="textNoShape">
+                            <a:avLst/>
+                          </a:prstTxWarp>
+                          <a:noAutofit/>
+                        </wps:bodyPr>
+                      </wps:wsp>
+                    </wpc:wpc>
+                  </a:graphicData>
+                </a:graphic>
+              </wp:inline>
+            </w:drawing>
+          </mc:Choice>
+          <mc:Fallback>
+            <w:pict>
+              <v:group w14:anchorId="036C4E6B" id="Canvas 45" o:spid="_x0000_s1074" editas="canvas" style="width:249.8pt;height:137.75pt;mso-position-horizontal-relative:char;mso-position-vertical-relative:line" coordsize="31724,17487" o:gfxdata="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">
+                <v:shape id="_x0000_s1075" type="#_x0000_t75" style="position:absolute;width:31724;height:17487;visibility:visible;mso-wrap-style:square">
+                  <v:fill o:detectmouseclick="t"/>
+                  <v:path o:connecttype="none"/>
+                </v:shape>
+                <v:rect id="Rectangle 48" o:spid="_x0000_s1076" style="position:absolute;left:360;top:1203;width:30173;height:6032;visibility:visible;mso-wrap-style:square;v-text-anchor:middle" o:gfxdata="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" fillcolor="#5b9bd5 [3208]" strokecolor="#1f4d78 [1608]" strokeweight="1pt"/>
+                <v:rect id="Rectangle 60" o:spid="_x0000_s1077" style="position:absolute;left:366;top:8171;width:30007;height:8367;visibility:visible;mso-wrap-style:square;v-text-anchor:middle" o:gfxdata="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" fillcolor="#70ad47 [3209]" strokecolor="#375623 [1609]" strokeweight="1pt"/>
+                <v:rect id="Rectangle 50" o:spid="_x0000_s1078" style="position:absolute;left:1552;top:2077;width:12839;height:3886;visibility:visible;mso-wrap-style:square;v-text-anchor:middle" o:gfxdata="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" fillcolor="white [3201]" strokecolor="#70ad47 [3209]" strokeweight="1pt">
+                  <v:textbox>
+                    <w:txbxContent>
+                      <w:p>
+                        <w:pPr>
+                          <w:jc w:val="center"/>
+                        </w:pPr>
+                        <w:r>
+                          <w:t>Node event loop</w:t>
+                        </w:r>
+                      </w:p>
+                    </w:txbxContent>
+                  </v:textbox>
+                </v:rect>
+                <v:rect id="Rectangle 61" o:spid="_x0000_s1079" style="position:absolute;left:1075;top:9074;width:14986;height:6510;visibility:visible;mso-wrap-style:square;v-text-anchor:middle" o:gfxdata="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" fillcolor="white [3201]" strokecolor="#70ad47 [3209]" strokeweight="1pt">
+                  <v:textbox>
+                    <w:txbxContent>
+                      <w:p>
+                        <w:pPr>
+                          <w:jc w:val="center"/>
+                        </w:pPr>
+                        <w:r>
+                          <w:t>Some of node framework/standard libraries</w:t>
+                        </w:r>
+                      </w:p>
+                    </w:txbxContent>
+                  </v:textbox>
+                </v:rect>
+                <v:rect id="Rectangle 62" o:spid="_x0000_s1080" style="position:absolute;left:17216;top:2157;width:11965;height:3806;visibility:visible;mso-wrap-style:square;v-text-anchor:middle" o:gfxdata="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" fillcolor="white [3201]" strokecolor="#70ad47 [3209]" strokeweight="1pt">
+                  <v:textbox>
+                    <w:txbxContent>
+                      <w:p>
+                        <w:pPr>
+                          <w:jc w:val="center"/>
+                        </w:pPr>
+                        <w:r>
+                          <w:t>Single threaded</w:t>
+                        </w:r>
+                      </w:p>
+                    </w:txbxContent>
+                  </v:textbox>
+                </v:rect>
+                <v:rect id="Rectangle 63" o:spid="_x0000_s1081" style="position:absolute;left:18221;top:9205;width:11119;height:6379;visibility:visible;mso-wrap-style:square;v-text-anchor:middle" o:gfxdata="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" fillcolor="white [3201]" strokecolor="#70ad47 [3209]" strokeweight="1pt">
+                  <v:textbox>
+                    <w:txbxContent>
+                      <w:p>
+                        <w:pPr>
+                          <w:jc w:val="center"/>
+                        </w:pPr>
+                        <w:proofErr w:type="spellStart"/>
+                        <w:r>
+                          <w:t>Not</w:t>
+                        </w:r>
+                        <w:proofErr w:type="spellEnd"/>
+                        <w:r>
+                          <w:t xml:space="preserve"> single threaded</w:t>
+                        </w:r>
+                      </w:p>
+                    </w:txbxContent>
+                  </v:textbox>
+                </v:rect>
+                <v:shapetype id="_x0000_t13" coordsize="21600,21600" o:spt="13" adj="16200,5400" path="m@0,l@0@1,0@1,0@2@0@2@0,21600,21600,10800xe">
+                  <v:stroke joinstyle="miter"/>
+                  <v:formulas>
+                    <v:f eqn="val #0"/>
+                    <v:f eqn="val #1"/>
+                    <v:f eqn="sum height 0 #1"/>
+                    <v:f eqn="sum 10800 0 #1"/>
+                    <v:f eqn="sum width 0 #0"/>
+                    <v:f eqn="prod @4 @3 10800"/>
+                    <v:f eqn="sum width 0 @5"/>
+                  </v:formulas>
+                  <v:path o:connecttype="custom" o:connectlocs="@0,0;0,10800;@0,21600;21600,10800" o:connectangles="270,180,90,0" textboxrect="0,@1,@6,@2"/>
+                  <v:handles>
+                    <v:h position="#0,#1" xrange="0,21600" yrange="0,10800"/>
+                  </v:handles>
+                </v:shapetype>
+                <v:shape id="Arrow: Right 64" o:spid="_x0000_s1082" type="#_x0000_t13" style="position:absolute;left:16459;top:10982;width:1071;height:2614;visibility:visible;mso-wrap-style:square;v-text-anchor:middle" o:gfxdata="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" adj="10800" fillcolor="black [3200]" strokecolor="black [1600]" strokeweight="1pt"/>
+                <v:shape id="Arrow: Right 65" o:spid="_x0000_s1083" type="#_x0000_t13" style="position:absolute;left:15044;top:1969;width:1415;height:3517;visibility:visible;mso-wrap-style:square;v-text-anchor:middle" o:gfxdata="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" adj="10800" fillcolor="black [3200]" strokecolor="black [1600]" strokeweight="1pt"/>
+                <w10:anchorlock/>
+              </v:group>
+            </w:pict>
+          </mc:Fallback>
+        </mc:AlternateContent>
+      </w:r>
+    </w:p>
+    <w:p>
+      <w:r>
+        <w:t xml:space="preserve">If node were single threaded </w:t>
+      </w:r>
+      <w:r>
+        <w:t>refer thread_calls.js</w:t>
+      </w:r>
+    </w:p>
+    <w:p>
+      <w:r>
+        <w:rPr>
+          <w:noProof/>
+        </w:rPr>
+        <mc:AlternateContent>
+          <mc:Choice Requires="wpc">
+            <w:drawing>
+              <wp:inline distT="0" distB="0" distL="0" distR="0" wp14:anchorId="05ACD8EB" wp14:editId="0FCBE14E">
+                <wp:extent cx="5486400" cy="1962150"/>
+                <wp:effectExtent l="0" t="0" r="0" b="0"/>
+                <wp:docPr id="66" name="Canvas 66"/>
+                <wp:cNvGraphicFramePr>
+                  <a:graphicFrameLocks xmlns:a="http://schemas.openxmlformats.org/drawingml/2006/main" noChangeAspect="1"/>
+                </wp:cNvGraphicFramePr>
+                <a:graphic xmlns:a="http://schemas.openxmlformats.org/drawingml/2006/main">
+                  <a:graphicData uri="http://schemas.microsoft.com/office/word/2010/wordprocessingCanvas">
+                    <wpc:wpc>
+                      <wpc:bg/>
+                      <wpc:whole/>
+                      <wps:wsp>
+                        <wps:cNvPr id="67" name="Rectangle 67"/>
+                        <wps:cNvSpPr/>
+                        <wps:spPr>
+                          <a:xfrm>
+                            <a:off x="704851" y="276226"/>
+                            <a:ext cx="2332548" cy="1466850"/>
+                          </a:xfrm>
+                          <a:prstGeom prst="rect">
+                            <a:avLst/>
+                          </a:prstGeom>
+                        </wps:spPr>
+                        <wps:style>
+                          <a:lnRef idx="2">
+                            <a:schemeClr val="accent1">
+                              <a:shade val="50000"/>
+                            </a:schemeClr>
+                          </a:lnRef>
+                          <a:fillRef idx="1">
+                            <a:schemeClr val="accent1"/>
+                          </a:fillRef>
+                          <a:effectRef idx="0">
+                            <a:schemeClr val="accent1"/>
+                          </a:effectRef>
+                          <a:fontRef idx="minor">
+                            <a:schemeClr val="lt1"/>
+                          </a:fontRef>
+                        </wps:style>
+                        <wps:bodyPr rot="0" spcFirstLastPara="0" vertOverflow="overflow" horzOverflow="overflow" vert="horz" wrap="square" lIns="91440" tIns="45720" rIns="91440" bIns="45720" numCol="1" spcCol="0" rtlCol="0" fromWordArt="0" anchor="ctr" anchorCtr="0" forceAA="0" compatLnSpc="1">
+                          <a:prstTxWarp prst="textNoShape">
+                            <a:avLst/>
+                          </a:prstTxWarp>
+                          <a:noAutofit/>
+                        </wps:bodyPr>
+                      </wps:wsp>
+                      <wps:wsp>
+                        <wps:cNvPr id="69" name="Text Box 69"/>
+                        <wps:cNvSpPr txBox="1"/>
+                        <wps:spPr>
+                          <a:xfrm>
+                            <a:off x="1466850" y="419100"/>
+                            <a:ext cx="1114425" cy="247650"/>
+                          </a:xfrm>
+                          <a:prstGeom prst="rect">
+                            <a:avLst/>
+                          </a:prstGeom>
+                          <a:noFill/>
+                          <a:ln w="6350">
+                            <a:noFill/>
+                          </a:ln>
+                        </wps:spPr>
+                        <wps:txbx>
+                          <w:txbxContent>
+                            <w:p>
+                              <w:r>
+                                <w:t>Thread #1</w:t>
+                              </w:r>
+                            </w:p>
+                          </w:txbxContent>
+                        </wps:txbx>
+                        <wps:bodyPr rot="0" spcFirstLastPara="0" vertOverflow="overflow" horzOverflow="overflow" vert="horz" wrap="square" lIns="91440" tIns="45720" rIns="91440" bIns="45720" numCol="1" spcCol="0" rtlCol="0" fromWordArt="0" anchor="t" anchorCtr="0" forceAA="0" compatLnSpc="1">
+                          <a:prstTxWarp prst="textNoShape">
+                            <a:avLst/>
+                          </a:prstTxWarp>
+                          <a:noAutofit/>
+                        </wps:bodyPr>
+                      </wps:wsp>
+                      <wps:wsp>
+                        <wps:cNvPr id="70" name="Rectangle 70"/>
+                        <wps:cNvSpPr/>
+                        <wps:spPr>
+                          <a:xfrm>
+                            <a:off x="866775" y="666751"/>
+                            <a:ext cx="1943100" cy="381000"/>
+                          </a:xfrm>
+                          <a:prstGeom prst="rect">
+                            <a:avLst/>
+                          </a:prstGeom>
+                        </wps:spPr>
+                        <wps:style>
+                          <a:lnRef idx="2">
+                            <a:schemeClr val="accent6"/>
+                          </a:lnRef>
+                          <a:fillRef idx="1">
+                            <a:schemeClr val="lt1"/>
+                          </a:fillRef>
+                          <a:effectRef idx="0">
+                            <a:schemeClr val="accent6"/>
+                          </a:effectRef>
+                          <a:fontRef idx="minor">
+                            <a:schemeClr val="dk1"/>
+                          </a:fontRef>
+                        </wps:style>
+                        <wps:txbx>
+                          <w:txbxContent>
+                            <w:p>
+                              <w:pPr>
+                                <w:pStyle w:val="ListParagraph"/>
+                                <w:numPr>
+                                  <w:ilvl w:val="0"/>
+                                  <w:numId w:val="2"/>
+                                </w:numPr>
+                                <w:jc w:val="center"/>
+                              </w:pPr>
+                              <w:proofErr w:type="gramStart"/>
+                              <w:r>
+                                <w:t>crypto.pbkdf</w:t>
+                              </w:r>
+                              <w:proofErr w:type="gramEnd"/>
+                              <w:r>
+                                <w:t>2()</w:t>
+                              </w:r>
+                            </w:p>
+                          </w:txbxContent>
+                        </wps:txbx>
+                        <wps:bodyPr rot="0" spcFirstLastPara="0" vertOverflow="overflow" horzOverflow="overflow" vert="horz" wrap="square" lIns="91440" tIns="45720" rIns="91440" bIns="45720" numCol="1" spcCol="0" rtlCol="0" fromWordArt="0" anchor="ctr" anchorCtr="0" forceAA="0" compatLnSpc="1">
+                          <a:prstTxWarp prst="textNoShape">
+                            <a:avLst/>
+                          </a:prstTxWarp>
+                          <a:noAutofit/>
+                        </wps:bodyPr>
+                      </wps:wsp>
+                      <wps:wsp>
+                        <wps:cNvPr id="71" name="Rectangle 71"/>
+                        <wps:cNvSpPr/>
+                        <wps:spPr>
+                          <a:xfrm>
+                            <a:off x="866774" y="1133475"/>
+                            <a:ext cx="1933575" cy="333375"/>
+                          </a:xfrm>
+                          <a:prstGeom prst="rect">
+                            <a:avLst/>
+                          </a:prstGeom>
+                        </wps:spPr>
+                        <wps:style>
+                          <a:lnRef idx="2">
+                            <a:schemeClr val="accent6"/>
+                          </a:lnRef>
+                          <a:fillRef idx="1">
+                            <a:schemeClr val="lt1"/>
+                          </a:fillRef>
+                          <a:effectRef idx="0">
+                            <a:schemeClr val="accent6"/>
+                          </a:effectRef>
+                          <a:fontRef idx="minor">
+                            <a:schemeClr val="dk1"/>
+                          </a:fontRef>
+                        </wps:style>
+                        <wps:txbx>
+                          <w:txbxContent>
+                            <w:p>
+                              <w:pPr>
+                                <w:pStyle w:val="ListParagraph"/>
+                                <w:numPr>
+                                  <w:ilvl w:val="0"/>
+                                  <w:numId w:val="2"/>
+                                </w:numPr>
+                                <w:jc w:val="center"/>
+                              </w:pPr>
+                              <w:proofErr w:type="gramStart"/>
+                              <w:r>
+                                <w:t>crypto.pbkdf</w:t>
+                              </w:r>
+                              <w:proofErr w:type="gramEnd"/>
+                              <w:r>
+                                <w:t>2()</w:t>
+                              </w:r>
+                            </w:p>
+                            <w:p/>
+                          </w:txbxContent>
+                        </wps:txbx>
+                        <wps:bodyPr rot="0" spcFirstLastPara="0" vertOverflow="overflow" horzOverflow="overflow" vert="horz" wrap="square" lIns="91440" tIns="45720" rIns="91440" bIns="45720" numCol="1" spcCol="0" rtlCol="0" fromWordArt="0" anchor="ctr" anchorCtr="0" forceAA="0" compatLnSpc="1">
+                          <a:prstTxWarp prst="textNoShape">
+                            <a:avLst/>
+                          </a:prstTxWarp>
+                          <a:noAutofit/>
+                        </wps:bodyPr>
+                      </wps:wsp>
+                      <wps:wsp>
+                        <wps:cNvPr id="74" name="Arrow: Right 74"/>
+                        <wps:cNvSpPr/>
+                        <wps:spPr>
+                          <a:xfrm>
+                            <a:off x="495300" y="571500"/>
+                            <a:ext cx="171450" cy="695325"/>
+                          </a:xfrm>
+                          <a:prstGeom prst="rightArrow">
+                            <a:avLst/>
+                          </a:prstGeom>
+                        </wps:spPr>
+                        <wps:style>
+                          <a:lnRef idx="2">
+                            <a:schemeClr val="accent1">
+                              <a:shade val="50000"/>
+                            </a:schemeClr>
+                          </a:lnRef>
+                          <a:fillRef idx="1">
+                            <a:schemeClr val="accent1"/>
+                          </a:fillRef>
+                          <a:effectRef idx="0">
+                            <a:schemeClr val="accent1"/>
+                          </a:effectRef>
+                          <a:fontRef idx="minor">
+                            <a:schemeClr val="lt1"/>
+                          </a:fontRef>
+                        </wps:style>
+                        <wps:bodyPr rot="0" spcFirstLastPara="0" vertOverflow="overflow" horzOverflow="overflow" vert="horz" wrap="square" lIns="91440" tIns="45720" rIns="91440" bIns="45720" numCol="1" spcCol="0" rtlCol="0" fromWordArt="0" anchor="ctr" anchorCtr="0" forceAA="0" compatLnSpc="1">
+                          <a:prstTxWarp prst="textNoShape">
+                            <a:avLst/>
+                          </a:prstTxWarp>
+                          <a:noAutofit/>
+                        </wps:bodyPr>
+                      </wps:wsp>
+                      <wps:wsp>
+                        <wps:cNvPr id="75" name="Arrow: Right 75"/>
+                        <wps:cNvSpPr/>
+                        <wps:spPr>
+                          <a:xfrm>
+                            <a:off x="495300" y="1122975"/>
+                            <a:ext cx="180975" cy="695325"/>
+                          </a:xfrm>
+                          <a:prstGeom prst="rightArrow">
+                            <a:avLst/>
+                          </a:prstGeom>
+                        </wps:spPr>
+                        <wps:style>
+                          <a:lnRef idx="2">
+                            <a:schemeClr val="accent1">
+                              <a:shade val="50000"/>
+                            </a:schemeClr>
+                          </a:lnRef>
+                          <a:fillRef idx="1">
+                            <a:schemeClr val="accent1"/>
+                          </a:fillRef>
+                          <a:effectRef idx="0">
+                            <a:schemeClr val="accent1"/>
+                          </a:effectRef>
+                          <a:fontRef idx="minor">
+                            <a:schemeClr val="lt1"/>
+                          </a:fontRef>
+                        </wps:style>
+                        <wps:bodyPr rot="0" spcFirstLastPara="0" vert="horz" wrap="square" lIns="91440" tIns="45720" rIns="91440" bIns="45720" numCol="1" spcCol="0" rtlCol="0" fromWordArt="0" anchor="ctr" anchorCtr="0" forceAA="0" compatLnSpc="1">
+                          <a:prstTxWarp prst="textNoShape">
+                            <a:avLst/>
+                          </a:prstTxWarp>
+                          <a:noAutofit/>
+                        </wps:bodyPr>
+                      </wps:wsp>
+                      <wps:wsp>
+                        <wps:cNvPr id="77" name="Text Box 77"/>
+                        <wps:cNvSpPr txBox="1"/>
+                        <wps:spPr>
+                          <a:xfrm>
+                            <a:off x="46132" y="733425"/>
+                            <a:ext cx="363443" cy="304800"/>
+                          </a:xfrm>
+                          <a:prstGeom prst="rect">
+                            <a:avLst/>
+                          </a:prstGeom>
+                          <a:solidFill>
+                            <a:schemeClr val="lt1"/>
+                          </a:solidFill>
+                          <a:ln w="6350">
+                            <a:solidFill>
+                              <a:prstClr val="black"/>
+                            </a:solidFill>
+                          </a:ln>
+                        </wps:spPr>
+                        <wps:txbx>
+                          <w:txbxContent>
+                            <w:p>
+                              <w:r>
+                                <w:t>1s</w:t>
+                              </w:r>
+                            </w:p>
+                          </w:txbxContent>
+                        </wps:txbx>
+                        <wps:bodyPr rot="0" spcFirstLastPara="0" vertOverflow="overflow" horzOverflow="overflow" vert="horz" wrap="square" lIns="91440" tIns="45720" rIns="91440" bIns="45720" numCol="1" spcCol="0" rtlCol="0" fromWordArt="0" anchor="t" anchorCtr="0" forceAA="0" compatLnSpc="1">
+                          <a:prstTxWarp prst="textNoShape">
+                            <a:avLst/>
+                          </a:prstTxWarp>
+                          <a:noAutofit/>
+                        </wps:bodyPr>
+                      </wps:wsp>
+                      <wps:wsp>
+                        <wps:cNvPr id="78" name="Text Box 78"/>
+                        <wps:cNvSpPr txBox="1"/>
+                        <wps:spPr>
+                          <a:xfrm>
+                            <a:off x="36607" y="1276350"/>
+                            <a:ext cx="352425" cy="381000"/>
+                          </a:xfrm>
+                          <a:prstGeom prst="rect">
+                            <a:avLst/>
+                          </a:prstGeom>
+                          <a:solidFill>
+                            <a:schemeClr val="lt1"/>
+                          </a:solidFill>
+                          <a:ln w="6350">
+                            <a:solidFill>
+                              <a:prstClr val="black"/>
+                            </a:solidFill>
+                          </a:ln>
+                        </wps:spPr>
+                        <wps:txbx>
+                          <w:txbxContent>
+                            <w:p>
+                              <w:r>
+                                <w:t>1s</w:t>
+                              </w:r>
+                            </w:p>
+                          </w:txbxContent>
+                        </wps:txbx>
+                        <wps:bodyPr rot="0" spcFirstLastPara="0" vertOverflow="overflow" horzOverflow="overflow" vert="horz" wrap="square" lIns="91440" tIns="45720" rIns="91440" bIns="45720" numCol="1" spcCol="0" rtlCol="0" fromWordArt="0" anchor="t" anchorCtr="0" forceAA="0" compatLnSpc="1">
+                          <a:prstTxWarp prst="textNoShape">
+                            <a:avLst/>
+                          </a:prstTxWarp>
+                          <a:noAutofit/>
+                        </wps:bodyPr>
+                      </wps:wsp>
+                      <wps:wsp>
+                        <wps:cNvPr id="80" name="Freeform: Shape 80"/>
+                        <wps:cNvSpPr/>
+                        <wps:spPr>
+                          <a:xfrm>
+                            <a:off x="3095625" y="371475"/>
+                            <a:ext cx="574093" cy="1371601"/>
+                          </a:xfrm>
+                          <a:custGeom>
+                            <a:avLst/>
+                            <a:gdLst>
+                              <a:gd name="connsiteX0" fmla="*/ 0 w 574093"/>
+                              <a:gd name="connsiteY0" fmla="*/ 0 h 1562100"/>
+                              <a:gd name="connsiteX1" fmla="*/ 47625 w 574093"/>
+                              <a:gd name="connsiteY1" fmla="*/ 9525 h 1562100"/>
+                              <a:gd name="connsiteX2" fmla="*/ 200025 w 574093"/>
+                              <a:gd name="connsiteY2" fmla="*/ 19050 h 1562100"/>
+                              <a:gd name="connsiteX3" fmla="*/ 257175 w 574093"/>
+                              <a:gd name="connsiteY3" fmla="*/ 38100 h 1562100"/>
+                              <a:gd name="connsiteX4" fmla="*/ 285750 w 574093"/>
+                              <a:gd name="connsiteY4" fmla="*/ 66675 h 1562100"/>
+                              <a:gd name="connsiteX5" fmla="*/ 304800 w 574093"/>
+                              <a:gd name="connsiteY5" fmla="*/ 123825 h 1562100"/>
+                              <a:gd name="connsiteX6" fmla="*/ 323850 w 574093"/>
+                              <a:gd name="connsiteY6" fmla="*/ 323850 h 1562100"/>
+                              <a:gd name="connsiteX7" fmla="*/ 352425 w 574093"/>
+                              <a:gd name="connsiteY7" fmla="*/ 714375 h 1562100"/>
+                              <a:gd name="connsiteX8" fmla="*/ 371475 w 574093"/>
+                              <a:gd name="connsiteY8" fmla="*/ 781050 h 1562100"/>
+                              <a:gd name="connsiteX9" fmla="*/ 457200 w 574093"/>
+                              <a:gd name="connsiteY9" fmla="*/ 847725 h 1562100"/>
+                              <a:gd name="connsiteX10" fmla="*/ 514350 w 574093"/>
+                              <a:gd name="connsiteY10" fmla="*/ 876300 h 1562100"/>
+                              <a:gd name="connsiteX11" fmla="*/ 561975 w 574093"/>
+                              <a:gd name="connsiteY11" fmla="*/ 866775 h 1562100"/>
+                              <a:gd name="connsiteX12" fmla="*/ 571500 w 574093"/>
+                              <a:gd name="connsiteY12" fmla="*/ 828675 h 1562100"/>
+                              <a:gd name="connsiteX13" fmla="*/ 533400 w 574093"/>
+                              <a:gd name="connsiteY13" fmla="*/ 723900 h 1562100"/>
+                              <a:gd name="connsiteX14" fmla="*/ 523875 w 574093"/>
+                              <a:gd name="connsiteY14" fmla="*/ 752475 h 1562100"/>
+                              <a:gd name="connsiteX15" fmla="*/ 504825 w 574093"/>
+                              <a:gd name="connsiteY15" fmla="*/ 781050 h 1562100"/>
+                              <a:gd name="connsiteX16" fmla="*/ 495300 w 574093"/>
+                              <a:gd name="connsiteY16" fmla="*/ 819150 h 1562100"/>
+                              <a:gd name="connsiteX17" fmla="*/ 466725 w 574093"/>
+                              <a:gd name="connsiteY17" fmla="*/ 885825 h 1562100"/>
+                              <a:gd name="connsiteX18" fmla="*/ 457200 w 574093"/>
+                              <a:gd name="connsiteY18" fmla="*/ 933450 h 1562100"/>
+                              <a:gd name="connsiteX19" fmla="*/ 438150 w 574093"/>
+                              <a:gd name="connsiteY19" fmla="*/ 962025 h 1562100"/>
+                              <a:gd name="connsiteX20" fmla="*/ 428625 w 574093"/>
+                              <a:gd name="connsiteY20" fmla="*/ 1019175 h 1562100"/>
+                              <a:gd name="connsiteX21" fmla="*/ 419100 w 574093"/>
+                              <a:gd name="connsiteY21" fmla="*/ 1057275 h 1562100"/>
+                              <a:gd name="connsiteX22" fmla="*/ 400050 w 574093"/>
+                              <a:gd name="connsiteY22" fmla="*/ 1114425 h 1562100"/>
+                              <a:gd name="connsiteX23" fmla="*/ 390525 w 574093"/>
+                              <a:gd name="connsiteY23" fmla="*/ 1152525 h 1562100"/>
+                              <a:gd name="connsiteX24" fmla="*/ 371475 w 574093"/>
+                              <a:gd name="connsiteY24" fmla="*/ 1209675 h 1562100"/>
+                              <a:gd name="connsiteX25" fmla="*/ 361950 w 574093"/>
+                              <a:gd name="connsiteY25" fmla="*/ 1266825 h 1562100"/>
+                              <a:gd name="connsiteX26" fmla="*/ 342900 w 574093"/>
+                              <a:gd name="connsiteY26" fmla="*/ 1323975 h 1562100"/>
+                              <a:gd name="connsiteX27" fmla="*/ 333375 w 574093"/>
+                              <a:gd name="connsiteY27" fmla="*/ 1352550 h 1562100"/>
+                              <a:gd name="connsiteX28" fmla="*/ 314325 w 574093"/>
+                              <a:gd name="connsiteY28" fmla="*/ 1400175 h 1562100"/>
+                              <a:gd name="connsiteX29" fmla="*/ 304800 w 574093"/>
+                              <a:gd name="connsiteY29" fmla="*/ 1428750 h 1562100"/>
+                              <a:gd name="connsiteX30" fmla="*/ 285750 w 574093"/>
+                              <a:gd name="connsiteY30" fmla="*/ 1457325 h 1562100"/>
+                              <a:gd name="connsiteX31" fmla="*/ 266700 w 574093"/>
+                              <a:gd name="connsiteY31" fmla="*/ 1514475 h 1562100"/>
+                              <a:gd name="connsiteX32" fmla="*/ 238125 w 574093"/>
+                              <a:gd name="connsiteY32" fmla="*/ 1533525 h 1562100"/>
+                              <a:gd name="connsiteX33" fmla="*/ 95250 w 574093"/>
+                              <a:gd name="connsiteY33" fmla="*/ 1562100 h 1562100"/>
+                              <a:gd name="connsiteX34" fmla="*/ 19050 w 574093"/>
+                              <a:gd name="connsiteY34" fmla="*/ 1543050 h 1562100"/>
+                              <a:gd name="connsiteX35" fmla="*/ 19050 w 574093"/>
+                              <a:gd name="connsiteY35" fmla="*/ 1533525 h 1562100"/>
+                            </a:gdLst>
+                            <a:ahLst/>
+                            <a:cxnLst>
+                              <a:cxn ang="0">
+                                <a:pos x="connsiteX0" y="connsiteY0"/>
+                              </a:cxn>
+                              <a:cxn ang="0">
+                                <a:pos x="connsiteX1" y="connsiteY1"/>
+                              </a:cxn>
+                              <a:cxn ang="0">
+                                <a:pos x="connsiteX2" y="connsiteY2"/>
+                              </a:cxn>
+                              <a:cxn ang="0">
+                                <a:pos x="connsiteX3" y="connsiteY3"/>
+                              </a:cxn>
+                              <a:cxn ang="0">
+                                <a:pos x="connsiteX4" y="connsiteY4"/>
+                              </a:cxn>
+                              <a:cxn ang="0">
+                                <a:pos x="connsiteX5" y="connsiteY5"/>
+                              </a:cxn>
+                              <a:cxn ang="0">
+                                <a:pos x="connsiteX6" y="connsiteY6"/>
+                              </a:cxn>
+                              <a:cxn ang="0">
+                                <a:pos x="connsiteX7" y="connsiteY7"/>
+                              </a:cxn>
+                              <a:cxn ang="0">
+                                <a:pos x="connsiteX8" y="connsiteY8"/>
+                              </a:cxn>
+                              <a:cxn ang="0">
+                                <a:pos x="connsiteX9" y="connsiteY9"/>
+                              </a:cxn>
+                              <a:cxn ang="0">
+                                <a:pos x="connsiteX10" y="connsiteY10"/>
+                              </a:cxn>
+                              <a:cxn ang="0">
+                                <a:pos x="connsiteX11" y="connsiteY11"/>
+                              </a:cxn>
+                              <a:cxn ang="0">
+                                <a:pos x="connsiteX12" y="connsiteY12"/>
+                              </a:cxn>
+                              <a:cxn ang="0">
+                                <a:pos x="connsiteX13" y="connsiteY13"/>
+                              </a:cxn>
+                              <a:cxn ang="0">
+                                <a:pos x="connsiteX14" y="connsiteY14"/>
+                              </a:cxn>
+                              <a:cxn ang="0">
+                                <a:pos x="connsiteX15" y="connsiteY15"/>
+                              </a:cxn>
+                              <a:cxn ang="0">
+                                <a:pos x="connsiteX16" y="connsiteY16"/>
+                              </a:cxn>
+                              <a:cxn ang="0">
+                                <a:pos x="connsiteX17" y="connsiteY17"/>
+                              </a:cxn>
+                              <a:cxn ang="0">
+                                <a:pos x="connsiteX18" y="connsiteY18"/>
+                              </a:cxn>
+                              <a:cxn ang="0">
+                                <a:pos x="connsiteX19" y="connsiteY19"/>
+                              </a:cxn>
+                              <a:cxn ang="0">
+                                <a:pos x="connsiteX20" y="connsiteY20"/>
+                              </a:cxn>
+                              <a:cxn ang="0">
+                                <a:pos x="connsiteX21" y="connsiteY21"/>
+                              </a:cxn>
+                              <a:cxn ang="0">
+                                <a:pos x="connsiteX22" y="connsiteY22"/>
+                              </a:cxn>
+                              <a:cxn ang="0">
+                                <a:pos x="connsiteX23" y="connsiteY23"/>
+                              </a:cxn>
+                              <a:cxn ang="0">
+                                <a:pos x="connsiteX24" y="connsiteY24"/>
+                              </a:cxn>
+                              <a:cxn ang="0">
+                                <a:pos x="connsiteX25" y="connsiteY25"/>
+                              </a:cxn>
+                              <a:cxn ang="0">
+                                <a:pos x="connsiteX26" y="connsiteY26"/>
+                              </a:cxn>
+                              <a:cxn ang="0">
+                                <a:pos x="connsiteX27" y="connsiteY27"/>
+                              </a:cxn>
+                              <a:cxn ang="0">
+                                <a:pos x="connsiteX28" y="connsiteY28"/>
+                              </a:cxn>
+                              <a:cxn ang="0">
+                                <a:pos x="connsiteX29" y="connsiteY29"/>
+                              </a:cxn>
+                              <a:cxn ang="0">
+                                <a:pos x="connsiteX30" y="connsiteY30"/>
+                              </a:cxn>
+                              <a:cxn ang="0">
+                                <a:pos x="connsiteX31" y="connsiteY31"/>
+                              </a:cxn>
+                              <a:cxn ang="0">
+                                <a:pos x="connsiteX32" y="connsiteY32"/>
+                              </a:cxn>
+                              <a:cxn ang="0">
+                                <a:pos x="connsiteX33" y="connsiteY33"/>
+                              </a:cxn>
+                              <a:cxn ang="0">
+                                <a:pos x="connsiteX34" y="connsiteY34"/>
+                              </a:cxn>
+                              <a:cxn ang="0">
+                                <a:pos x="connsiteX35" y="connsiteY35"/>
+                              </a:cxn>
+                            </a:cxnLst>
+                            <a:rect l="l" t="t" r="r" b="b"/>
+                            <a:pathLst>
+                              <a:path w="574093" h="1562100">
+                                <a:moveTo>
+                                  <a:pt x="0" y="0"/>
+                                </a:moveTo>
+                                <a:cubicBezTo>
+                                  <a:pt x="15875" y="3175"/>
+                                  <a:pt x="31509" y="7990"/>
+                                  <a:pt x="47625" y="9525"/>
+                                </a:cubicBezTo>
+                                <a:cubicBezTo>
+                                  <a:pt x="98295" y="14351"/>
+                                  <a:pt x="149593" y="12173"/>
+                                  <a:pt x="200025" y="19050"/>
+                                </a:cubicBezTo>
+                                <a:cubicBezTo>
+                                  <a:pt x="219921" y="21763"/>
+                                  <a:pt x="257175" y="38100"/>
+                                  <a:pt x="257175" y="38100"/>
+                                </a:cubicBezTo>
+                                <a:cubicBezTo>
+                                  <a:pt x="266700" y="47625"/>
+                                  <a:pt x="279208" y="54900"/>
+                                  <a:pt x="285750" y="66675"/>
+                                </a:cubicBezTo>
+                                <a:cubicBezTo>
+                                  <a:pt x="295502" y="84228"/>
+                                  <a:pt x="304800" y="123825"/>
+                                  <a:pt x="304800" y="123825"/>
+                                </a:cubicBezTo>
+                                <a:cubicBezTo>
+                                  <a:pt x="311150" y="190500"/>
+                                  <a:pt x="319992" y="256984"/>
+                                  <a:pt x="323850" y="323850"/>
+                                </a:cubicBezTo>
+                                <a:cubicBezTo>
+                                  <a:pt x="336501" y="543141"/>
+                                  <a:pt x="313378" y="558185"/>
+                                  <a:pt x="352425" y="714375"/>
+                                </a:cubicBezTo>
+                                <a:cubicBezTo>
+                                  <a:pt x="353695" y="719456"/>
+                                  <a:pt x="366009" y="772851"/>
+                                  <a:pt x="371475" y="781050"/>
+                                </a:cubicBezTo>
+                                <a:cubicBezTo>
+                                  <a:pt x="389381" y="807909"/>
+                                  <a:pt x="434493" y="832587"/>
+                                  <a:pt x="457200" y="847725"/>
+                                </a:cubicBezTo>
+                                <a:cubicBezTo>
+                                  <a:pt x="494129" y="872344"/>
+                                  <a:pt x="474915" y="863155"/>
+                                  <a:pt x="514350" y="876300"/>
+                                </a:cubicBezTo>
+                                <a:cubicBezTo>
+                                  <a:pt x="530225" y="873125"/>
+                                  <a:pt x="549538" y="877139"/>
+                                  <a:pt x="561975" y="866775"/>
+                                </a:cubicBezTo>
+                                <a:cubicBezTo>
+                                  <a:pt x="572032" y="858394"/>
+                                  <a:pt x="571500" y="841766"/>
+                                  <a:pt x="571500" y="828675"/>
+                                </a:cubicBezTo>
+                                <a:cubicBezTo>
+                                  <a:pt x="571500" y="726943"/>
+                                  <a:pt x="588934" y="742411"/>
+                                  <a:pt x="533400" y="723900"/>
+                                </a:cubicBezTo>
+                                <a:cubicBezTo>
+                                  <a:pt x="530225" y="733425"/>
+                                  <a:pt x="528365" y="743495"/>
+                                  <a:pt x="523875" y="752475"/>
+                                </a:cubicBezTo>
+                                <a:cubicBezTo>
+                                  <a:pt x="518755" y="762714"/>
+                                  <a:pt x="509334" y="770528"/>
+                                  <a:pt x="504825" y="781050"/>
+                                </a:cubicBezTo>
+                                <a:cubicBezTo>
+                                  <a:pt x="499668" y="793082"/>
+                                  <a:pt x="498896" y="806563"/>
+                                  <a:pt x="495300" y="819150"/>
+                                </a:cubicBezTo>
+                                <a:cubicBezTo>
+                                  <a:pt x="485957" y="851852"/>
+                                  <a:pt x="483658" y="851958"/>
+                                  <a:pt x="466725" y="885825"/>
+                                </a:cubicBezTo>
+                                <a:cubicBezTo>
+                                  <a:pt x="463550" y="901700"/>
+                                  <a:pt x="462884" y="918291"/>
+                                  <a:pt x="457200" y="933450"/>
+                                </a:cubicBezTo>
+                                <a:cubicBezTo>
+                                  <a:pt x="453180" y="944169"/>
+                                  <a:pt x="441770" y="951165"/>
+                                  <a:pt x="438150" y="962025"/>
+                                </a:cubicBezTo>
+                                <a:cubicBezTo>
+                                  <a:pt x="432043" y="980347"/>
+                                  <a:pt x="432413" y="1000237"/>
+                                  <a:pt x="428625" y="1019175"/>
+                                </a:cubicBezTo>
+                                <a:cubicBezTo>
+                                  <a:pt x="426058" y="1032012"/>
+                                  <a:pt x="422862" y="1044736"/>
+                                  <a:pt x="419100" y="1057275"/>
+                                </a:cubicBezTo>
+                                <a:cubicBezTo>
+                                  <a:pt x="413330" y="1076509"/>
+                                  <a:pt x="404920" y="1094944"/>
+                                  <a:pt x="400050" y="1114425"/>
+                                </a:cubicBezTo>
+                                <a:cubicBezTo>
+                                  <a:pt x="396875" y="1127125"/>
+                                  <a:pt x="394287" y="1139986"/>
+                                  <a:pt x="390525" y="1152525"/>
+                                </a:cubicBezTo>
+                                <a:cubicBezTo>
+                                  <a:pt x="384755" y="1171759"/>
+                                  <a:pt x="374776" y="1189868"/>
+                                  <a:pt x="371475" y="1209675"/>
+                                </a:cubicBezTo>
+                                <a:cubicBezTo>
+                                  <a:pt x="368300" y="1228725"/>
+                                  <a:pt x="366634" y="1248089"/>
+                                  <a:pt x="361950" y="1266825"/>
+                                </a:cubicBezTo>
+                                <a:cubicBezTo>
+                                  <a:pt x="357080" y="1286306"/>
+                                  <a:pt x="349250" y="1304925"/>
+                                  <a:pt x="342900" y="1323975"/>
+                                </a:cubicBezTo>
+                                <a:cubicBezTo>
+                                  <a:pt x="339725" y="1333500"/>
+                                  <a:pt x="337104" y="1343228"/>
+                                  <a:pt x="333375" y="1352550"/>
+                                </a:cubicBezTo>
+                                <a:cubicBezTo>
+                                  <a:pt x="327025" y="1368425"/>
+                                  <a:pt x="320328" y="1384166"/>
+                                  <a:pt x="314325" y="1400175"/>
+                                </a:cubicBezTo>
+                                <a:cubicBezTo>
+                                  <a:pt x="310800" y="1409576"/>
+                                  <a:pt x="309290" y="1419770"/>
+                                  <a:pt x="304800" y="1428750"/>
+                                </a:cubicBezTo>
+                                <a:cubicBezTo>
+                                  <a:pt x="299680" y="1438989"/>
+                                  <a:pt x="290399" y="1446864"/>
+                                  <a:pt x="285750" y="1457325"/>
+                                </a:cubicBezTo>
+                                <a:cubicBezTo>
+                                  <a:pt x="277595" y="1475675"/>
+                                  <a:pt x="283408" y="1503336"/>
+                                  <a:pt x="266700" y="1514475"/>
+                                </a:cubicBezTo>
+                                <a:cubicBezTo>
+                                  <a:pt x="257175" y="1520825"/>
+                                  <a:pt x="248586" y="1528876"/>
+                                  <a:pt x="238125" y="1533525"/>
+                                </a:cubicBezTo>
+                                <a:cubicBezTo>
+                                  <a:pt x="181841" y="1558540"/>
+                                  <a:pt x="160640" y="1554834"/>
+                                  <a:pt x="95250" y="1562100"/>
+                                </a:cubicBezTo>
+                                <a:cubicBezTo>
+                                  <a:pt x="88380" y="1560726"/>
+                                  <a:pt x="31602" y="1551418"/>
+                                  <a:pt x="19050" y="1543050"/>
+                                </a:cubicBezTo>
+                                <a:cubicBezTo>
+                                  <a:pt x="16408" y="1541289"/>
+                                  <a:pt x="19050" y="1536700"/>
+                                  <a:pt x="19050" y="1533525"/>
+                                </a:cubicBezTo>
+                              </a:path>
+                            </a:pathLst>
+                          </a:custGeom>
+                          <a:noFill/>
+                        </wps:spPr>
+                        <wps:style>
+                          <a:lnRef idx="2">
+                            <a:schemeClr val="accent1">
+                              <a:shade val="50000"/>
+                            </a:schemeClr>
+                          </a:lnRef>
+                          <a:fillRef idx="1">
+                            <a:schemeClr val="accent1"/>
+                          </a:fillRef>
+                          <a:effectRef idx="0">
+                            <a:schemeClr val="accent1"/>
+                          </a:effectRef>
+                          <a:fontRef idx="minor">
+                            <a:schemeClr val="lt1"/>
+                          </a:fontRef>
+                        </wps:style>
+                        <wps:bodyPr rot="0" spcFirstLastPara="0" vertOverflow="overflow" horzOverflow="overflow" vert="horz" wrap="square" lIns="91440" tIns="45720" rIns="91440" bIns="45720" numCol="1" spcCol="0" rtlCol="0" fromWordArt="0" anchor="ctr" anchorCtr="0" forceAA="0" compatLnSpc="1">
+                          <a:prstTxWarp prst="textNoShape">
+                            <a:avLst/>
+                          </a:prstTxWarp>
+                          <a:noAutofit/>
+                        </wps:bodyPr>
+                      </wps:wsp>
+                      <wps:wsp>
+                        <wps:cNvPr id="81" name="Text Box 81"/>
+                        <wps:cNvSpPr txBox="1"/>
+                        <wps:spPr>
+                          <a:xfrm>
+                            <a:off x="3705225" y="762000"/>
+                            <a:ext cx="542925" cy="466725"/>
+                          </a:xfrm>
+                          <a:prstGeom prst="rect">
+                            <a:avLst/>
+                          </a:prstGeom>
+                          <a:solidFill>
+                            <a:schemeClr val="lt1"/>
+                          </a:solidFill>
+                          <a:ln w="6350">
+                            <a:solidFill>
+                              <a:prstClr val="black"/>
+                            </a:solidFill>
+                          </a:ln>
+                        </wps:spPr>
+                        <wps:txbx>
+                          <w:txbxContent>
+                            <w:p>
+                              <w:r>
+                                <w:t>2s</w:t>
+                              </w:r>
+                            </w:p>
+                          </w:txbxContent>
+                        </wps:txbx>
+                        <wps:bodyPr rot="0" spcFirstLastPara="0" vertOverflow="overflow" horzOverflow="overflow" vert="horz" wrap="square" lIns="91440" tIns="45720" rIns="91440" bIns="45720" numCol="1" spcCol="0" rtlCol="0" fromWordArt="0" anchor="t" anchorCtr="0" forceAA="0" compatLnSpc="1">
+                          <a:prstTxWarp prst="textNoShape">
+                            <a:avLst/>
+                          </a:prstTxWarp>
+                          <a:noAutofit/>
+                        </wps:bodyPr>
+                      </wps:wsp>
+                    </wpc:wpc>
+                  </a:graphicData>
+                </a:graphic>
+              </wp:inline>
+            </w:drawing>
+          </mc:Choice>
+          <mc:Fallback>
+            <w:pict>
+              <v:group w14:anchorId="05ACD8EB" id="Canvas 66" o:spid="_x0000_s1084" editas="canvas" style="width:6in;height:154.5pt;mso-position-horizontal-relative:char;mso-position-vertical-relative:line" coordsize="54864,19621" o:gfxdata="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">
+                <v:shape id="_x0000_s1085" type="#_x0000_t75" style="position:absolute;width:54864;height:19621;visibility:visible;mso-wrap-style:square">
+                  <v:fill o:detectmouseclick="t"/>
+                  <v:path o:connecttype="none"/>
+                </v:shape>
+                <v:rect id="Rectangle 67" o:spid="_x0000_s1086" style="position:absolute;left:7048;top:2762;width:23325;height:14668;visibility:visible;mso-wrap-style:square;v-text-anchor:middle" o:gfxdata="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" fillcolor="#4472c4 [3204]" strokecolor="#1f3763 [1604]" strokeweight="1pt"/>
+                <v:shape id="Text Box 69" o:spid="_x0000_s1087" type="#_x0000_t202" style="position:absolute;left:14668;top:4191;width:11144;height:2476;visibility:visible;mso-wrap-style:square;v-text-anchor:top" o:gfxdata="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" filled="f" stroked="f" strokeweight=".5pt">
+                  <v:textbox>
+                    <w:txbxContent>
+                      <w:p>
+                        <w:r>
+                          <w:t>Thread #1</w:t>
+                        </w:r>
+                      </w:p>
+                    </w:txbxContent>
+                  </v:textbox>
+                </v:shape>
+                <v:rect id="Rectangle 70" o:spid="_x0000_s1088" style="position:absolute;left:8667;top:6667;width:19431;height:3810;visibility:visible;mso-wrap-style:square;v-text-anchor:middle" o:gfxdata="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" fillcolor="white [3201]" strokecolor="#70ad47 [3209]" strokeweight="1pt">
+                  <v:textbox>
+                    <w:txbxContent>
+                      <w:p>
+                        <w:pPr>
+                          <w:pStyle w:val="ListParagraph"/>
+                          <w:numPr>
+                            <w:ilvl w:val="0"/>
+                            <w:numId w:val="2"/>
+                          </w:numPr>
+                          <w:jc w:val="center"/>
+                        </w:pPr>
+                        <w:proofErr w:type="gramStart"/>
+                        <w:r>
+                          <w:t>crypto.pbkdf</w:t>
+                        </w:r>
+                        <w:proofErr w:type="gramEnd"/>
+                        <w:r>
+                          <w:t>2()</w:t>
+                        </w:r>
+                      </w:p>
+                    </w:txbxContent>
+                  </v:textbox>
+                </v:rect>
+                <v:rect id="Rectangle 71" o:spid="_x0000_s1089" style="position:absolute;left:8667;top:11334;width:19336;height:3334;visibility:visible;mso-wrap-style:square;v-text-anchor:middle" o:gfxdata="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" fillcolor="white [3201]" strokecolor="#70ad47 [3209]" strokeweight="1pt">
+                  <v:textbox>
+                    <w:txbxContent>
+                      <w:p>
+                        <w:pPr>
+                          <w:pStyle w:val="ListParagraph"/>
+                          <w:numPr>
+                            <w:ilvl w:val="0"/>
+                            <w:numId w:val="2"/>
+                          </w:numPr>
+                          <w:jc w:val="center"/>
+                        </w:pPr>
+                        <w:proofErr w:type="gramStart"/>
+                        <w:r>
+                          <w:t>crypto.pbkdf</w:t>
+                        </w:r>
+                        <w:proofErr w:type="gramEnd"/>
+                        <w:r>
+                          <w:t>2()</w:t>
+                        </w:r>
+                      </w:p>
+                      <w:p/>
+                    </w:txbxContent>
+                  </v:textbox>
+                </v:rect>
+                <v:shape id="Arrow: Right 74" o:spid="_x0000_s1090" type="#_x0000_t13" style="position:absolute;left:4953;top:5715;width:1714;height:6953;visibility:visible;mso-wrap-style:square;v-text-anchor:middle" o:gfxdata="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" adj="10800" fillcolor="#4472c4 [3204]" strokecolor="#1f3763 [1604]" strokeweight="1pt"/>
+                <v:shape id="Arrow: Right 75" o:spid="_x0000_s1091" type="#_x0000_t13" style="position:absolute;left:4953;top:11229;width:1809;height:6954;visibility:visible;mso-wrap-style:square;v-text-anchor:middle" o:gfxdata="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" adj="10800" fillcolor="#4472c4 [3204]" strokecolor="#1f3763 [1604]" strokeweight="1pt"/>
+                <v:shape id="Text Box 77" o:spid="_x0000_s1092" type="#_x0000_t202" style="position:absolute;left:461;top:7334;width:3634;height:3048;visibility:visible;mso-wrap-style:square;v-text-anchor:top" o:gfxdata="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" fillcolor="white [3201]" strokeweight=".5pt">
+                  <v:textbox>
+                    <w:txbxContent>
+                      <w:p>
+                        <w:r>
+                          <w:t>1s</w:t>
+                        </w:r>
+                      </w:p>
+                    </w:txbxContent>
+                  </v:textbox>
+                </v:shape>
+                <v:shape id="Text Box 78" o:spid="_x0000_s1093" type="#_x0000_t202" style="position:absolute;left:366;top:12763;width:3524;height:3810;visibility:visible;mso-wrap-style:square;v-text-anchor:top" o:gfxdata="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" fillcolor="white [3201]" strokeweight=".5pt">
+                  <v:textbox>
+                    <w:txbxContent>
+                      <w:p>
+                        <w:r>
+                          <w:t>1s</w:t>
+                        </w:r>
+                      </w:p>
+                    </w:txbxContent>
+                  </v:textbox>
+                </v:shape>
+                <v:shape id="Freeform: Shape 80" o:spid="_x0000_s1094" style="position:absolute;left:30956;top:3714;width:5741;height:13716;visibility:visible;mso-wrap-style:square;v-text-anchor:middle" coordsize="574093,1562100" o:gfxdata="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" path="m,c15875,3175,31509,7990,47625,9525v50670,4826,101968,2648,152400,9525c219921,21763,257175,38100,257175,38100v9525,9525,22033,16800,28575,28575c295502,84228,304800,123825,304800,123825v6350,66675,15192,133159,19050,200025c336501,543141,313378,558185,352425,714375v1270,5081,13584,58476,19050,66675c389381,807909,434493,832587,457200,847725v36929,24619,17715,15430,57150,28575c530225,873125,549538,877139,561975,866775v10057,-8381,9525,-25009,9525,-38100c571500,726943,588934,742411,533400,723900v-3175,9525,-5035,19595,-9525,28575c518755,762714,509334,770528,504825,781050v-5157,12032,-5929,25513,-9525,38100c485957,851852,483658,851958,466725,885825v-3175,15875,-3841,32466,-9525,47625c453180,944169,441770,951165,438150,962025v-6107,18322,-5737,38212,-9525,57150c426058,1032012,422862,1044736,419100,1057275v-5770,19234,-14180,37669,-19050,57150c396875,1127125,394287,1139986,390525,1152525v-5770,19234,-15749,37343,-19050,57150c368300,1228725,366634,1248089,361950,1266825v-4870,19481,-12700,38100,-19050,57150c339725,1333500,337104,1343228,333375,1352550v-6350,15875,-13047,31616,-19050,47625c310800,1409576,309290,1419770,304800,1428750v-5120,10239,-14401,18114,-19050,28575c277595,1475675,283408,1503336,266700,1514475v-9525,6350,-18114,14401,-28575,19050c181841,1558540,160640,1554834,95250,1562100v-6870,-1374,-63648,-10682,-76200,-19050c16408,1541289,19050,1536700,19050,1533525e" filled="f" strokecolor="#1f3763 [1604]" strokeweight="1pt">
+                  <v:stroke joinstyle="miter"/>
+                  <v:path arrowok="t" o:connecttype="custom" o:connectlocs="0,0;47625,8363;200025,16727;257175,33454;285750,58544;304800,108724;323850,284356;352425,627257;371475,685801;457200,744344;514350,769435;561975,761071;571500,727618;533400,635620;523875,660710;504825,685801;495300,719254;466725,777798;457200,819615;438150,844705;428625,894886;419100,928340;400050,978520;390525,1011974;371475,1062154;361950,1112335;342900,1162515;333375,1187606;314325,1229423;304800,1254513;285750,1279603;266700,1329784;238125,1346511;95250,1371601;19050,1354874;19050,1346511" o:connectangles="0,0,0,0,0,0,0,0,0,0,0,0,0,0,0,0,0,0,0,0,0,0,0,0,0,0,0,0,0,0,0,0,0,0,0,0"/>
+                </v:shape>
+                <v:shape id="Text Box 81" o:spid="_x0000_s1095" type="#_x0000_t202" style="position:absolute;left:37052;top:7620;width:5429;height:4667;visibility:visible;mso-wrap-style:square;v-text-anchor:top" o:gfxdata="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" fillcolor="white [3201]" strokeweight=".5pt">
+                  <v:textbox>
+                    <w:txbxContent>
+                      <w:p>
+                        <w:r>
+                          <w:t>2s</w:t>
+                        </w:r>
+                      </w:p>
+                    </w:txbxContent>
+                  </v:textbox>
+                </v:shape>
+                <w10:anchorlock/>
+              </v:group>
+            </w:pict>
+          </mc:Fallback>
+        </mc:AlternateContent>
+      </w:r>
+    </w:p>
+    <w:p>
+      <w:proofErr w:type="gramStart"/>
+      <w:r>
+        <w:t>Actually</w:t>
+      </w:r>
+      <w:proofErr w:type="gramEnd"/>
+      <w:r>
+        <w:t xml:space="preserve"> node performance was like this</w:t>
+      </w:r>
+    </w:p>
+    <w:p>
       <w:bookmarkStart w:id="0" w:name="_GoBack"/>
+      <w:r>
+        <w:rPr>
+          <w:noProof/>
+        </w:rPr>
+        <mc:AlternateContent>
+          <mc:Choice Requires="wpc">
+            <w:drawing>
+              <wp:inline distT="0" distB="0" distL="0" distR="0" wp14:anchorId="2FB2252E" wp14:editId="5F017037">
+                <wp:extent cx="5372100" cy="1762125"/>
+                <wp:effectExtent l="0" t="0" r="0" b="0"/>
+                <wp:docPr id="82" name="Canvas 82"/>
+                <wp:cNvGraphicFramePr>
+                  <a:graphicFrameLocks xmlns:a="http://schemas.openxmlformats.org/drawingml/2006/main" noChangeAspect="1"/>
+                </wp:cNvGraphicFramePr>
+                <a:graphic xmlns:a="http://schemas.openxmlformats.org/drawingml/2006/main">
+                  <a:graphicData uri="http://schemas.microsoft.com/office/word/2010/wordprocessingCanvas">
+                    <wpc:wpc>
+                      <wpc:bg/>
+                      <wpc:whole/>
+                      <wps:wsp>
+                        <wps:cNvPr id="83" name="Straight Connector 83"/>
+                        <wps:cNvCnPr/>
+                        <wps:spPr>
+                          <a:xfrm>
+                            <a:off x="400050" y="180976"/>
+                            <a:ext cx="4219575" cy="0"/>
+                          </a:xfrm>
+                          <a:prstGeom prst="line">
+                            <a:avLst/>
+                          </a:prstGeom>
+                        </wps:spPr>
+                        <wps:style>
+                          <a:lnRef idx="1">
+                            <a:schemeClr val="accent1"/>
+                          </a:lnRef>
+                          <a:fillRef idx="0">
+                            <a:schemeClr val="accent1"/>
+                          </a:fillRef>
+                          <a:effectRef idx="0">
+                            <a:schemeClr val="accent1"/>
+                          </a:effectRef>
+                          <a:fontRef idx="minor">
+                            <a:schemeClr val="tx1"/>
+                          </a:fontRef>
+                        </wps:style>
+                        <wps:bodyPr/>
+                      </wps:wsp>
+                      <wps:wsp>
+                        <wps:cNvPr id="84" name="Straight Connector 84"/>
+                        <wps:cNvCnPr/>
+                        <wps:spPr>
+                          <a:xfrm flipH="1">
+                            <a:off x="371475" y="200026"/>
+                            <a:ext cx="28576" cy="1438275"/>
+                          </a:xfrm>
+                          <a:prstGeom prst="line">
+                            <a:avLst/>
+                          </a:prstGeom>
+                        </wps:spPr>
+                        <wps:style>
+                          <a:lnRef idx="1">
+                            <a:schemeClr val="accent1"/>
+                          </a:lnRef>
+                          <a:fillRef idx="0">
+                            <a:schemeClr val="accent1"/>
+                          </a:fillRef>
+                          <a:effectRef idx="0">
+                            <a:schemeClr val="accent1"/>
+                          </a:effectRef>
+                          <a:fontRef idx="minor">
+                            <a:schemeClr val="tx1"/>
+                          </a:fontRef>
+                        </wps:style>
+                        <wps:bodyPr/>
+                      </wps:wsp>
+                      <wps:wsp>
+                        <wps:cNvPr id="85" name="Rectangle 85"/>
+                        <wps:cNvSpPr/>
+                        <wps:spPr>
+                          <a:xfrm>
+                            <a:off x="695325" y="190501"/>
+                            <a:ext cx="1257300" cy="1276350"/>
+                          </a:xfrm>
+                          <a:prstGeom prst="rect">
+                            <a:avLst/>
+                          </a:prstGeom>
+                        </wps:spPr>
+                        <wps:style>
+                          <a:lnRef idx="2">
+                            <a:schemeClr val="accent1">
+                              <a:shade val="50000"/>
+                            </a:schemeClr>
+                          </a:lnRef>
+                          <a:fillRef idx="1">
+                            <a:schemeClr val="accent1"/>
+                          </a:fillRef>
+                          <a:effectRef idx="0">
+                            <a:schemeClr val="accent1"/>
+                          </a:effectRef>
+                          <a:fontRef idx="minor">
+                            <a:schemeClr val="lt1"/>
+                          </a:fontRef>
+                        </wps:style>
+                        <wps:txbx>
+                          <w:txbxContent>
+                            <w:p>
+                              <w:pPr>
+                                <w:jc w:val="center"/>
+                              </w:pPr>
+                              <w:r>
+                                <w:t>Pbkdf2 #1</w:t>
+                              </w:r>
+                            </w:p>
+                          </w:txbxContent>
+                        </wps:txbx>
+                        <wps:bodyPr rot="0" spcFirstLastPara="0" vertOverflow="overflow" horzOverflow="overflow" vert="horz" wrap="square" lIns="91440" tIns="45720" rIns="91440" bIns="45720" numCol="1" spcCol="0" rtlCol="0" fromWordArt="0" anchor="ctr" anchorCtr="0" forceAA="0" compatLnSpc="1">
+                          <a:prstTxWarp prst="textNoShape">
+                            <a:avLst/>
+                          </a:prstTxWarp>
+                          <a:noAutofit/>
+                        </wps:bodyPr>
+                      </wps:wsp>
+                      <wps:wsp>
+                        <wps:cNvPr id="86" name="Rectangle 86"/>
+                        <wps:cNvSpPr/>
+                        <wps:spPr>
+                          <a:xfrm>
+                            <a:off x="2695575" y="190501"/>
+                            <a:ext cx="1276350" cy="1295400"/>
+                          </a:xfrm>
+                          <a:prstGeom prst="rect">
+                            <a:avLst/>
+                          </a:prstGeom>
+                        </wps:spPr>
+                        <wps:style>
+                          <a:lnRef idx="2">
+                            <a:schemeClr val="accent1">
+                              <a:shade val="50000"/>
+                            </a:schemeClr>
+                          </a:lnRef>
+                          <a:fillRef idx="1">
+                            <a:schemeClr val="accent1"/>
+                          </a:fillRef>
+                          <a:effectRef idx="0">
+                            <a:schemeClr val="accent1"/>
+                          </a:effectRef>
+                          <a:fontRef idx="minor">
+                            <a:schemeClr val="lt1"/>
+                          </a:fontRef>
+                        </wps:style>
+                        <wps:txbx>
+                          <w:txbxContent>
+                            <w:p>
+                              <w:pPr>
+                                <w:jc w:val="center"/>
+                              </w:pPr>
+                              <w:r>
+                                <w:t>Pbkdf2 #2</w:t>
+                              </w:r>
+                            </w:p>
+                          </w:txbxContent>
+                        </wps:txbx>
+                        <wps:bodyPr rot="0" spcFirstLastPara="0" vertOverflow="overflow" horzOverflow="overflow" vert="horz" wrap="square" lIns="91440" tIns="45720" rIns="91440" bIns="45720" numCol="1" spcCol="0" rtlCol="0" fromWordArt="0" anchor="ctr" anchorCtr="0" forceAA="0" compatLnSpc="1">
+                          <a:prstTxWarp prst="textNoShape">
+                            <a:avLst/>
+                          </a:prstTxWarp>
+                          <a:noAutofit/>
+                        </wps:bodyPr>
+                      </wps:wsp>
+                      <wps:wsp>
+                        <wps:cNvPr id="87" name="Straight Connector 87"/>
+                        <wps:cNvCnPr/>
+                        <wps:spPr>
+                          <a:xfrm>
+                            <a:off x="155271" y="1466852"/>
+                            <a:ext cx="4292904" cy="38099"/>
+                          </a:xfrm>
+                          <a:prstGeom prst="line">
+                            <a:avLst/>
+                          </a:prstGeom>
+                        </wps:spPr>
+                        <wps:style>
+                          <a:lnRef idx="1">
+                            <a:schemeClr val="accent1"/>
+                          </a:lnRef>
+                          <a:fillRef idx="0">
+                            <a:schemeClr val="accent1"/>
+                          </a:fillRef>
+                          <a:effectRef idx="0">
+                            <a:schemeClr val="accent1"/>
+                          </a:effectRef>
+                          <a:fontRef idx="minor">
+                            <a:schemeClr val="tx1"/>
+                          </a:fontRef>
+                        </wps:style>
+                        <wps:bodyPr/>
+                      </wps:wsp>
+                      <wps:wsp>
+                        <wps:cNvPr id="88" name="Text Box 88"/>
+                        <wps:cNvSpPr txBox="1"/>
+                        <wps:spPr>
+                          <a:xfrm>
+                            <a:off x="66675" y="1133476"/>
+                            <a:ext cx="333375" cy="323850"/>
+                          </a:xfrm>
+                          <a:prstGeom prst="rect">
+                            <a:avLst/>
+                          </a:prstGeom>
+                          <a:noFill/>
+                          <a:ln w="6350">
+                            <a:noFill/>
+                          </a:ln>
+                        </wps:spPr>
+                        <wps:txbx>
+                          <w:txbxContent>
+                            <w:p>
+                              <w:r>
+                                <w:t>1s</w:t>
+                              </w:r>
+                            </w:p>
+                          </w:txbxContent>
+                        </wps:txbx>
+                        <wps:bodyPr rot="0" spcFirstLastPara="0" vertOverflow="overflow" horzOverflow="overflow" vert="horz" wrap="square" lIns="91440" tIns="45720" rIns="91440" bIns="45720" numCol="1" spcCol="0" rtlCol="0" fromWordArt="0" anchor="t" anchorCtr="0" forceAA="0" compatLnSpc="1">
+                          <a:prstTxWarp prst="textNoShape">
+                            <a:avLst/>
+                          </a:prstTxWarp>
+                          <a:noAutofit/>
+                        </wps:bodyPr>
+                      </wps:wsp>
+                      <wps:wsp>
+                        <wps:cNvPr id="90" name="Text Box 88"/>
+                        <wps:cNvSpPr txBox="1"/>
+                        <wps:spPr>
+                          <a:xfrm>
+                            <a:off x="46132" y="37126"/>
+                            <a:ext cx="333375" cy="323850"/>
+                          </a:xfrm>
+                          <a:prstGeom prst="rect">
+                            <a:avLst/>
+                          </a:prstGeom>
+                          <a:noFill/>
+                          <a:ln w="6350">
+                            <a:noFill/>
+                          </a:ln>
+                        </wps:spPr>
+                        <wps:txbx>
+                          <w:txbxContent>
+                            <w:p>
+                              <w:pPr>
+                                <w:pStyle w:val="NormalWeb"/>
+                                <w:spacing w:before="0" w:beforeAutospacing="0" w:after="160" w:afterAutospacing="0" w:line="256" w:lineRule="auto"/>
+                              </w:pPr>
+                              <w:r>
+                                <w:rPr>
+                                  <w:rFonts w:ascii="Calibri" w:eastAsia="Calibri" w:hAnsi="Calibri"/>
+                                  <w:sz w:val="22"/>
+                                  <w:szCs w:val="22"/>
+                                </w:rPr>
+                                <w:t>0s</w:t>
+                              </w:r>
+                            </w:p>
+                          </w:txbxContent>
+                        </wps:txbx>
+                        <wps:bodyPr rot="0" spcFirstLastPara="0" vert="horz" wrap="square" lIns="91440" tIns="45720" rIns="91440" bIns="45720" numCol="1" spcCol="0" rtlCol="0" fromWordArt="0" anchor="t" anchorCtr="0" forceAA="0" compatLnSpc="1">
+                          <a:prstTxWarp prst="textNoShape">
+                            <a:avLst/>
+                          </a:prstTxWarp>
+                          <a:noAutofit/>
+                        </wps:bodyPr>
+                      </wps:wsp>
+                    </wpc:wpc>
+                  </a:graphicData>
+                </a:graphic>
+              </wp:inline>
+            </w:drawing>
+          </mc:Choice>
+          <mc:Fallback>
+            <w:pict>
+              <v:group w14:anchorId="2FB2252E" id="Canvas 82" o:spid="_x0000_s1096" editas="canvas" style="width:423pt;height:138.75pt;mso-position-horizontal-relative:char;mso-position-vertical-relative:line" coordsize="53721,17621" o:gfxdata="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">
+                <v:shape id="_x0000_s1097" type="#_x0000_t75" style="position:absolute;width:53721;height:17621;visibility:visible;mso-wrap-style:square">
+                  <v:fill o:detectmouseclick="t"/>
+                  <v:path o:connecttype="none"/>
+                </v:shape>
+                <v:line id="Straight Connector 83" o:spid="_x0000_s1098" style="position:absolute;visibility:visible;mso-wrap-style:square" from="4000,1809" to="46196,1809" o:connectortype="straight" o:gfxdata="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" strokecolor="#4472c4 [3204]" strokeweight=".5pt">
+                  <v:stroke joinstyle="miter"/>
+                </v:line>
+                <v:line id="Straight Connector 84" o:spid="_x0000_s1099" style="position:absolute;flip:x;visibility:visible;mso-wrap-style:square" from="3714,2000" to="4000,16383" o:connectortype="straight" o:gfxdata="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" strokecolor="#4472c4 [3204]" strokeweight=".5pt">
+                  <v:stroke joinstyle="miter"/>
+                </v:line>
+                <v:rect id="Rectangle 85" o:spid="_x0000_s1100" style="position:absolute;left:6953;top:1905;width:12573;height:12763;visibility:visible;mso-wrap-style:square;v-text-anchor:middle" o:gfxdata="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" fillcolor="#4472c4 [3204]" strokecolor="#1f3763 [1604]" strokeweight="1pt">
+                  <v:textbox>
+                    <w:txbxContent>
+                      <w:p>
+                        <w:pPr>
+                          <w:jc w:val="center"/>
+                        </w:pPr>
+                        <w:r>
+                          <w:t>Pbkdf2 #1</w:t>
+                        </w:r>
+                      </w:p>
+                    </w:txbxContent>
+                  </v:textbox>
+                </v:rect>
+                <v:rect id="Rectangle 86" o:spid="_x0000_s1101" style="position:absolute;left:26955;top:1905;width:12764;height:12954;visibility:visible;mso-wrap-style:square;v-text-anchor:middle" o:gfxdata="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" fillcolor="#4472c4 [3204]" strokecolor="#1f3763 [1604]" strokeweight="1pt">
+                  <v:textbox>
+                    <w:txbxContent>
+                      <w:p>
+                        <w:pPr>
+                          <w:jc w:val="center"/>
+                        </w:pPr>
+                        <w:r>
+                          <w:t>Pbkdf2 #2</w:t>
+                        </w:r>
+                      </w:p>
+                    </w:txbxContent>
+                  </v:textbox>
+                </v:rect>
+                <v:line id="Straight Connector 87" o:spid="_x0000_s1102" style="position:absolute;visibility:visible;mso-wrap-style:square" from="1552,14668" to="44481,15049" o:connectortype="straight" o:gfxdata="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" strokecolor="#4472c4 [3204]" strokeweight=".5pt">
+                  <v:stroke joinstyle="miter"/>
+                </v:line>
+                <v:shape id="Text Box 88" o:spid="_x0000_s1103" type="#_x0000_t202" style="position:absolute;left:666;top:11334;width:3334;height:3239;visibility:visible;mso-wrap-style:square;v-text-anchor:top" o:gfxdata="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" filled="f" stroked="f" strokeweight=".5pt">
+                  <v:textbox>
+                    <w:txbxContent>
+                      <w:p>
+                        <w:r>
+                          <w:t>1s</w:t>
+                        </w:r>
+                      </w:p>
+                    </w:txbxContent>
+                  </v:textbox>
+                </v:shape>
+                <v:shape id="Text Box 88" o:spid="_x0000_s1104" type="#_x0000_t202" style="position:absolute;left:461;top:371;width:3334;height:3238;visibility:visible;mso-wrap-style:square;v-text-anchor:top" o:gfxdata="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" filled="f" stroked="f" strokeweight=".5pt">
+                  <v:textbox>
+                    <w:txbxContent>
+                      <w:p>
+                        <w:pPr>
+                          <w:pStyle w:val="NormalWeb"/>
+                          <w:spacing w:before="0" w:beforeAutospacing="0" w:after="160" w:afterAutospacing="0" w:line="256" w:lineRule="auto"/>
+                        </w:pPr>
+                        <w:r>
+                          <w:rPr>
+                            <w:rFonts w:ascii="Calibri" w:eastAsia="Calibri" w:hAnsi="Calibri"/>
+                            <w:sz w:val="22"/>
+                            <w:szCs w:val="22"/>
+                          </w:rPr>
+                          <w:t>0s</w:t>
+                        </w:r>
+                      </w:p>
+                    </w:txbxContent>
+                  </v:textbox>
+                </v:shape>
+                <w10:anchorlock/>
+              </v:group>
+            </w:pict>
+          </mc:Fallback>
+        </mc:AlternateContent>
+      </w:r>
       <w:bookmarkEnd w:id="0"/>
-      <w:r>
-        <w:t>executes in one 'tick'</w:t>
-      </w:r>
-      <w:r>
-        <w:t xml:space="preserve"> </w:t>
-      </w:r>
     </w:p>
     <w:sectPr>
       <w:pgSz w:w="11906" w:h="16838"/>
@@ -6830,8 +8591,100 @@
       </w:rPr>
     </w:lvl>
   </w:abstractNum>
+  <w:abstractNum w:abstractNumId="1" w15:restartNumberingAfterBreak="0">
+    <w:nsid w:val="1EEF762B"/>
+    <w:multiLevelType w:val="hybridMultilevel"/>
+    <w:tmpl w:val="F446C930"/>
+    <w:lvl w:ilvl="0" w:tplc="0409000F">
+      <w:start w:val="1"/>
+      <w:numFmt w:val="decimal"/>
+      <w:lvlText w:val="%1."/>
+      <w:lvlJc w:val="left"/>
+      <w:pPr>
+        <w:ind w:left="720" w:hanging="360"/>
+      </w:pPr>
+      <w:rPr>
+        <w:rFonts w:hint="default"/>
+      </w:rPr>
+    </w:lvl>
+    <w:lvl w:ilvl="1" w:tplc="04090019" w:tentative="1">
+      <w:start w:val="1"/>
+      <w:numFmt w:val="lowerLetter"/>
+      <w:lvlText w:val="%2."/>
+      <w:lvlJc w:val="left"/>
+      <w:pPr>
+        <w:ind w:left="1440" w:hanging="360"/>
+      </w:pPr>
+    </w:lvl>
+    <w:lvl w:ilvl="2" w:tplc="0409001B" w:tentative="1">
+      <w:start w:val="1"/>
+      <w:numFmt w:val="lowerRoman"/>
+      <w:lvlText w:val="%3."/>
+      <w:lvlJc w:val="right"/>
+      <w:pPr>
+        <w:ind w:left="2160" w:hanging="180"/>
+      </w:pPr>
+    </w:lvl>
+    <w:lvl w:ilvl="3" w:tplc="0409000F" w:tentative="1">
+      <w:start w:val="1"/>
+      <w:numFmt w:val="decimal"/>
+      <w:lvlText w:val="%4."/>
+      <w:lvlJc w:val="left"/>
+      <w:pPr>
+        <w:ind w:left="2880" w:hanging="360"/>
+      </w:pPr>
+    </w:lvl>
+    <w:lvl w:ilvl="4" w:tplc="04090019" w:tentative="1">
+      <w:start w:val="1"/>
+      <w:numFmt w:val="lowerLetter"/>
+      <w:lvlText w:val="%5."/>
+      <w:lvlJc w:val="left"/>
+      <w:pPr>
+        <w:ind w:left="3600" w:hanging="360"/>
+      </w:pPr>
+    </w:lvl>
+    <w:lvl w:ilvl="5" w:tplc="0409001B" w:tentative="1">
+      <w:start w:val="1"/>
+      <w:numFmt w:val="lowerRoman"/>
+      <w:lvlText w:val="%6."/>
+      <w:lvlJc w:val="right"/>
+      <w:pPr>
+        <w:ind w:left="4320" w:hanging="180"/>
+      </w:pPr>
+    </w:lvl>
+    <w:lvl w:ilvl="6" w:tplc="0409000F" w:tentative="1">
+      <w:start w:val="1"/>
+      <w:numFmt w:val="decimal"/>
+      <w:lvlText w:val="%7."/>
+      <w:lvlJc w:val="left"/>
+      <w:pPr>
+        <w:ind w:left="5040" w:hanging="360"/>
+      </w:pPr>
+    </w:lvl>
+    <w:lvl w:ilvl="7" w:tplc="04090019" w:tentative="1">
+      <w:start w:val="1"/>
+      <w:numFmt w:val="lowerLetter"/>
+      <w:lvlText w:val="%8."/>
+      <w:lvlJc w:val="left"/>
+      <w:pPr>
+        <w:ind w:left="5760" w:hanging="360"/>
+      </w:pPr>
+    </w:lvl>
+    <w:lvl w:ilvl="8" w:tplc="0409001B" w:tentative="1">
+      <w:start w:val="1"/>
+      <w:numFmt w:val="lowerRoman"/>
+      <w:lvlText w:val="%9."/>
+      <w:lvlJc w:val="right"/>
+      <w:pPr>
+        <w:ind w:left="6480" w:hanging="180"/>
+      </w:pPr>
+    </w:lvl>
+  </w:abstractNum>
   <w:num w:numId="1">
     <w:abstractNumId w:val="0"/>
+  </w:num>
+  <w:num w:numId="2">
+    <w:abstractNumId w:val="1"/>
   </w:num>
 </w:numbering>
 </file>
@@ -7438,6 +9291,17 @@
       <w:lang w:eastAsia="en-IN"/>
     </w:rPr>
   </w:style>
+  <w:style w:type="paragraph" w:styleId="ListParagraph">
+    <w:name w:val="List Paragraph"/>
+    <w:basedOn w:val="Normal"/>
+    <w:uiPriority w:val="34"/>
+    <w:qFormat/>
+    <w:rsid w:val="00E74E57"/>
+    <w:pPr>
+      <w:ind w:left="720"/>
+      <w:contextualSpacing/>
+    </w:pPr>
+  </w:style>
 </w:styles>
 </file>
 

</xml_diff>